<commit_message>
CORRECTED: report version 2
</commit_message>
<xml_diff>
--- a/lab_01/docs/part_2/Брянская_ИУ7_52_1_л_р_2_часть.docx
+++ b/lab_01/docs/part_2/Брянская_ИУ7_52_1_л_р_2_часть.docx
@@ -1790,7 +1790,7 @@
                 <w:szCs w:val="28"/>
                 <w:lang w:eastAsia="ru-RU"/>
               </w:rPr>
-              <w:t xml:space="preserve">анализ счётчика тактового </w:t>
+              <w:t>декремент кванта</w:t>
             </w:r>
             <w:r>
               <w:rPr>
@@ -1799,16 +1799,7 @@
                 <w:szCs w:val="28"/>
                 <w:lang w:eastAsia="ru-RU"/>
               </w:rPr>
-              <w:t>импульсов</w:t>
-            </w:r>
-            <w:r>
-              <w:rPr>
-                <w:rFonts w:ascii="Times New Roman" w:eastAsia="Times New Roman" w:hAnsi="Times New Roman" w:cs="Times New Roman"/>
-                <w:sz w:val="28"/>
-                <w:szCs w:val="28"/>
-                <w:lang w:eastAsia="ru-RU"/>
-              </w:rPr>
-              <w:t xml:space="preserve"> центрального процессора</w:t>
+              <w:t xml:space="preserve"> текущего потока</w:t>
             </w:r>
           </w:p>
         </w:tc>
@@ -1837,7 +1828,7 @@
                 <w:szCs w:val="28"/>
                 <w:lang w:eastAsia="ru-RU"/>
               </w:rPr>
-              <w:t>в</w:t>
+              <w:t>инкремент</w:t>
             </w:r>
             <w:r>
               <w:rPr>
@@ -1846,7 +1837,7 @@
                 <w:szCs w:val="28"/>
                 <w:lang w:eastAsia="ru-RU"/>
               </w:rPr>
-              <w:t>едение</w:t>
+              <w:t xml:space="preserve"> счётчика тиков,</w:t>
             </w:r>
             <w:r>
               <w:rPr>
@@ -1855,7 +1846,7 @@
                 <w:szCs w:val="28"/>
                 <w:lang w:eastAsia="ru-RU"/>
               </w:rPr>
-              <w:t xml:space="preserve"> счёт</w:t>
+              <w:t xml:space="preserve"> часов и других тай</w:t>
             </w:r>
             <w:r>
               <w:rPr>
@@ -1864,34 +1855,7 @@
                 <w:szCs w:val="28"/>
                 <w:lang w:eastAsia="ru-RU"/>
               </w:rPr>
-              <w:t>а</w:t>
-            </w:r>
-            <w:r>
-              <w:rPr>
-                <w:rFonts w:ascii="Times New Roman" w:eastAsia="Times New Roman" w:hAnsi="Times New Roman" w:cs="Times New Roman"/>
-                <w:sz w:val="28"/>
-                <w:szCs w:val="28"/>
-                <w:lang w:eastAsia="ru-RU"/>
-              </w:rPr>
-              <w:t xml:space="preserve"> тиков </w:t>
-            </w:r>
-            <w:r>
-              <w:rPr>
-                <w:rFonts w:ascii="Times New Roman" w:eastAsia="Times New Roman" w:hAnsi="Times New Roman" w:cs="Times New Roman"/>
-                <w:sz w:val="28"/>
-                <w:szCs w:val="28"/>
-                <w:lang w:eastAsia="ru-RU"/>
-              </w:rPr>
-              <w:t>аппаратного таймера</w:t>
-            </w:r>
-            <w:r>
-              <w:rPr>
-                <w:rFonts w:ascii="Times New Roman" w:eastAsia="Times New Roman" w:hAnsi="Times New Roman" w:cs="Times New Roman"/>
-                <w:sz w:val="28"/>
-                <w:szCs w:val="28"/>
-                <w:lang w:eastAsia="ru-RU"/>
-              </w:rPr>
-              <w:t>, часов и других таймеров системы</w:t>
+              <w:t>меров системы</w:t>
             </w:r>
           </w:p>
           <w:p>
@@ -1939,7 +1903,18 @@
                 <w:szCs w:val="28"/>
                 <w:lang w:eastAsia="ru-RU"/>
               </w:rPr>
-              <w:t>декремент счётчика времени до выполнения самого раннего отложенного вызова, в случае, когда счётчик равен нулю, выставление флага</w:t>
+              <w:t>декремент счётчика времени до выпо</w:t>
+            </w:r>
+            <w:bookmarkStart w:id="0" w:name="_GoBack"/>
+            <w:bookmarkEnd w:id="0"/>
+            <w:r>
+              <w:rPr>
+                <w:rFonts w:ascii="Times New Roman" w:eastAsia="Times New Roman" w:hAnsi="Times New Roman" w:cs="Times New Roman"/>
+                <w:sz w:val="28"/>
+                <w:szCs w:val="28"/>
+                <w:lang w:eastAsia="ru-RU"/>
+              </w:rPr>
+              <w:t>лнения самого раннего отложенного вызова, в случае, когда счётчик равен нулю, выставление флага</w:t>
             </w:r>
           </w:p>
         </w:tc>
@@ -4864,18 +4839,7 @@
           <w:szCs w:val="28"/>
           <w:lang w:eastAsia="ru-RU"/>
         </w:rPr>
-        <w:t>и</w:t>
-      </w:r>
-      <w:bookmarkStart w:id="0" w:name="_GoBack"/>
-      <w:bookmarkEnd w:id="0"/>
-      <w:r>
-        <w:rPr>
-          <w:rFonts w:ascii="Times New Roman" w:eastAsia="Times New Roman" w:hAnsi="Times New Roman" w:cs="Times New Roman"/>
-          <w:sz w:val="28"/>
-          <w:szCs w:val="28"/>
-          <w:lang w:eastAsia="ru-RU"/>
-        </w:rPr>
-        <w:t>спользуется для хра</w:t>
+        <w:t>используется для хра</w:t>
       </w:r>
       <w:r>
         <w:rPr>
@@ -11930,7 +11894,7 @@
 </file>
 
 <file path=customXml/itemProps1.xml><?xml version="1.0" encoding="utf-8"?>
-<ds:datastoreItem xmlns:ds="http://schemas.openxmlformats.org/officeDocument/2006/customXml" ds:itemID="{F3C9AA54-A08D-4917-94A3-7A5DE87C916C}">
+<ds:datastoreItem xmlns:ds="http://schemas.openxmlformats.org/officeDocument/2006/customXml" ds:itemID="{9F016FB2-393F-4BD6-9928-A663145604C0}">
   <ds:schemaRefs>
     <ds:schemaRef ds:uri="http://schemas.openxmlformats.org/officeDocument/2006/bibliography"/>
   </ds:schemaRefs>

</xml_diff>

<commit_message>
CORRECTED: report after 3 check
</commit_message>
<xml_diff>
--- a/lab_01/docs/part_2/Брянская_ИУ7_52_1_л_р_2_часть.docx
+++ b/lab_01/docs/part_2/Брянская_ИУ7_52_1_л_р_2_часть.docx
@@ -1903,18 +1903,7 @@
                 <w:szCs w:val="28"/>
                 <w:lang w:eastAsia="ru-RU"/>
               </w:rPr>
-              <w:t>декремент счётчика времени до выпо</w:t>
-            </w:r>
-            <w:bookmarkStart w:id="0" w:name="_GoBack"/>
-            <w:bookmarkEnd w:id="0"/>
-            <w:r>
-              <w:rPr>
-                <w:rFonts w:ascii="Times New Roman" w:eastAsia="Times New Roman" w:hAnsi="Times New Roman" w:cs="Times New Roman"/>
-                <w:sz w:val="28"/>
-                <w:szCs w:val="28"/>
-                <w:lang w:eastAsia="ru-RU"/>
-              </w:rPr>
-              <w:t>лнения самого раннего отложенного вызова, в случае, когда счётчик равен нулю, выставление флага</w:t>
+              <w:t>декремент счётчика времени до выполнения самого раннего отложенного вызова, в случае, когда счётчик равен нулю, выставление флага</w:t>
             </w:r>
           </w:p>
         </w:tc>
@@ -2259,6 +2248,90 @@
                 <w:szCs w:val="28"/>
                 <w:lang w:eastAsia="ru-RU"/>
               </w:rPr>
+              <w:t xml:space="preserve"> </w:t>
+            </w:r>
+            <w:r>
+              <w:rPr>
+                <w:rFonts w:ascii="Times New Roman" w:eastAsia="Times New Roman" w:hAnsi="Times New Roman" w:cs="Times New Roman"/>
+                <w:sz w:val="28"/>
+                <w:szCs w:val="28"/>
+                <w:lang w:eastAsia="ru-RU"/>
+              </w:rPr>
+              <w:t>–</w:t>
+            </w:r>
+            <w:r>
+              <w:rPr>
+                <w:rFonts w:ascii="Times New Roman" w:eastAsia="Times New Roman" w:hAnsi="Times New Roman" w:cs="Times New Roman"/>
+                <w:sz w:val="28"/>
+                <w:szCs w:val="28"/>
+                <w:lang w:eastAsia="ru-RU"/>
+              </w:rPr>
+              <w:t xml:space="preserve"> </w:t>
+            </w:r>
+            <w:r>
+              <w:rPr>
+                <w:rFonts w:ascii="Times New Roman" w:eastAsia="Times New Roman" w:hAnsi="Times New Roman" w:cs="Times New Roman"/>
+                <w:sz w:val="28"/>
+                <w:szCs w:val="28"/>
+                <w:lang w:eastAsia="ru-RU"/>
+              </w:rPr>
+              <w:t>декремент будильников</w:t>
+            </w:r>
+            <w:r>
+              <w:rPr>
+                <w:rFonts w:ascii="Times New Roman" w:eastAsia="Times New Roman" w:hAnsi="Times New Roman" w:cs="Times New Roman"/>
+                <w:sz w:val="28"/>
+                <w:szCs w:val="28"/>
+                <w:lang w:eastAsia="ru-RU"/>
+              </w:rPr>
+              <w:t xml:space="preserve">, </w:t>
+            </w:r>
+          </w:p>
+          <w:p>
+            <w:pPr>
+              <w:pStyle w:val="a5"/>
+              <w:ind w:left="360"/>
+              <w:rPr>
+                <w:rFonts w:ascii="Times New Roman" w:eastAsia="Times New Roman" w:hAnsi="Times New Roman" w:cs="Times New Roman"/>
+                <w:sz w:val="28"/>
+                <w:szCs w:val="28"/>
+                <w:lang w:eastAsia="ru-RU"/>
+              </w:rPr>
+            </w:pPr>
+            <w:r>
+              <w:rPr>
+                <w:rFonts w:ascii="Times New Roman" w:eastAsia="Times New Roman" w:hAnsi="Times New Roman" w:cs="Times New Roman"/>
+                <w:sz w:val="28"/>
+                <w:szCs w:val="28"/>
+                <w:lang w:val="en-US" w:eastAsia="ru-RU"/>
+              </w:rPr>
+              <w:t>SIGPROF</w:t>
+            </w:r>
+            <w:r>
+              <w:rPr>
+                <w:rFonts w:ascii="Times New Roman" w:eastAsia="Times New Roman" w:hAnsi="Times New Roman" w:cs="Times New Roman"/>
+                <w:sz w:val="28"/>
+                <w:szCs w:val="28"/>
+                <w:lang w:eastAsia="ru-RU"/>
+              </w:rPr>
+              <w:t xml:space="preserve"> – измерение времени выполнения процесса</w:t>
+            </w:r>
+            <w:r>
+              <w:rPr>
+                <w:rFonts w:ascii="Times New Roman" w:eastAsia="Times New Roman" w:hAnsi="Times New Roman" w:cs="Times New Roman"/>
+                <w:sz w:val="28"/>
+                <w:szCs w:val="28"/>
+                <w:lang w:eastAsia="ru-RU"/>
+              </w:rPr>
+              <w:t>, а также ожидания завершения системных вызовов</w:t>
+            </w:r>
+            <w:r>
+              <w:rPr>
+                <w:rFonts w:ascii="Times New Roman" w:eastAsia="Times New Roman" w:hAnsi="Times New Roman" w:cs="Times New Roman"/>
+                <w:sz w:val="28"/>
+                <w:szCs w:val="28"/>
+                <w:lang w:eastAsia="ru-RU"/>
+              </w:rPr>
               <w:t xml:space="preserve">, </w:t>
             </w:r>
             <w:r>
@@ -2268,7 +2341,7 @@
                 <w:szCs w:val="28"/>
                 <w:lang w:val="en-US" w:eastAsia="ru-RU"/>
               </w:rPr>
-              <w:t>SIGPROF</w:t>
+              <w:t>SIGVTALRM</w:t>
             </w:r>
             <w:r>
               <w:rPr>
@@ -2277,16 +2350,7 @@
                 <w:szCs w:val="28"/>
                 <w:lang w:eastAsia="ru-RU"/>
               </w:rPr>
-              <w:t xml:space="preserve">, </w:t>
-            </w:r>
-            <w:r>
-              <w:rPr>
-                <w:rFonts w:ascii="Times New Roman" w:eastAsia="Times New Roman" w:hAnsi="Times New Roman" w:cs="Times New Roman"/>
-                <w:sz w:val="28"/>
-                <w:szCs w:val="28"/>
-                <w:lang w:val="en-US" w:eastAsia="ru-RU"/>
-              </w:rPr>
-              <w:t>SIGVTALRM</w:t>
+              <w:t xml:space="preserve"> – измерение времени выполнения процесса в режиме задачи</w:t>
             </w:r>
             <w:r>
               <w:rPr>
@@ -2606,6 +2670,7 @@
           <w:szCs w:val="28"/>
           <w:lang w:val="en-US" w:eastAsia="ru-RU"/>
         </w:rPr>
+        <w:lastRenderedPageBreak/>
         <w:t>Windows</w:t>
       </w:r>
     </w:p>
@@ -2631,17 +2696,7 @@
           <w:szCs w:val="28"/>
           <w:lang w:eastAsia="ru-RU"/>
         </w:rPr>
-        <w:t xml:space="preserve">Реализуется приоритетная, вытесняющая система планирования. При такой системе обязательно выполняется хотя бы один готовый поток с самым высоким приоритетом, но оговаривается, что конкретные, имеющие высокий </w:t>
-      </w:r>
-      <w:r>
-        <w:rPr>
-          <w:rFonts w:ascii="Times New Roman" w:eastAsia="Times New Roman" w:hAnsi="Times New Roman" w:cs="Times New Roman"/>
-          <w:sz w:val="28"/>
-          <w:szCs w:val="28"/>
-          <w:lang w:eastAsia="ru-RU"/>
-        </w:rPr>
-        <w:lastRenderedPageBreak/>
-        <w:t>приоритет и готовые к запуску потоки могут быть ограничены процессами, на которых им разрешено или предпочтительнее работать.</w:t>
+        <w:t>Реализуется приоритетная, вытесняющая система планирования. При такой системе обязательно выполняется хотя бы один готовый поток с самым высоким приоритетом, но оговаривается, что конкретные, имеющие высокий приоритет и готовые к запуску потоки могут быть ограничены процессами, на которых им разрешено или предпочтительнее работать.</w:t>
       </w:r>
     </w:p>
     <w:p>
@@ -3234,6 +3289,7 @@
           <w:szCs w:val="28"/>
           <w:lang w:eastAsia="ru-RU"/>
         </w:rPr>
+        <w:lastRenderedPageBreak/>
         <w:t>Базовый же приоритет потоков является функцией класса приоритета процесса (</w:t>
       </w:r>
       <w:proofErr w:type="spellStart"/>
@@ -3388,7 +3444,6 @@
           <w:szCs w:val="28"/>
           <w:lang w:eastAsia="ru-RU"/>
         </w:rPr>
-        <w:lastRenderedPageBreak/>
         <w:drawing>
           <wp:inline distT="0" distB="0" distL="0" distR="0" wp14:anchorId="0105C2E4" wp14:editId="55125CE0">
             <wp:extent cx="4810796" cy="1867161"/>
@@ -3685,7 +3740,17 @@
           <w:szCs w:val="28"/>
           <w:lang w:eastAsia="ru-RU"/>
         </w:rPr>
-        <w:t xml:space="preserve"> был освобождён или ликвидирован, или был освобождён семафор. Причём, если поток находится в фоновом процессе, то он получает повышение приоритета на два уровня, и на один в остальных случаях.</w:t>
+        <w:t xml:space="preserve"> был освобождён или ликвидирован, или был освобождён семафор. Причём, если поток находится в фоновом процессе, </w:t>
+      </w:r>
+      <w:r>
+        <w:rPr>
+          <w:rFonts w:ascii="Times New Roman" w:eastAsia="Times New Roman" w:hAnsi="Times New Roman" w:cs="Times New Roman"/>
+          <w:sz w:val="28"/>
+          <w:szCs w:val="28"/>
+          <w:lang w:eastAsia="ru-RU"/>
+        </w:rPr>
+        <w:lastRenderedPageBreak/>
+        <w:t>то он получает повышение приоритета на два уровня, и на один в остальных случаях.</w:t>
       </w:r>
     </w:p>
     <w:p>
@@ -3743,7 +3808,6 @@
           <w:szCs w:val="28"/>
           <w:lang w:eastAsia="ru-RU"/>
         </w:rPr>
-        <w:lastRenderedPageBreak/>
         <w:t>повышение вследствие завершения ввода-вывода</w:t>
       </w:r>
       <w:r>
@@ -4193,7 +4257,79 @@
           <w:szCs w:val="28"/>
           <w:lang w:eastAsia="ru-RU"/>
         </w:rPr>
-        <w:t xml:space="preserve">какому-либо другому процессу с высоким приоритетом. </w:t>
+        <w:t xml:space="preserve">какому-либо другому </w:t>
+      </w:r>
+      <w:r>
+        <w:rPr>
+          <w:rFonts w:ascii="Times New Roman" w:eastAsia="Times New Roman" w:hAnsi="Times New Roman" w:cs="Times New Roman"/>
+          <w:sz w:val="28"/>
+          <w:szCs w:val="28"/>
+          <w:lang w:eastAsia="ru-RU"/>
+        </w:rPr>
+        <w:t>процессу с высоким приоритетом.</w:t>
+      </w:r>
+      <w:r>
+        <w:rPr>
+          <w:rFonts w:ascii="Times New Roman" w:eastAsia="Times New Roman" w:hAnsi="Times New Roman" w:cs="Times New Roman"/>
+          <w:sz w:val="28"/>
+          <w:szCs w:val="28"/>
+          <w:lang w:eastAsia="ru-RU"/>
+        </w:rPr>
+        <w:t xml:space="preserve"> </w:t>
+      </w:r>
+      <w:r>
+        <w:rPr>
+          <w:rFonts w:ascii="Times New Roman" w:eastAsia="Times New Roman" w:hAnsi="Times New Roman" w:cs="Times New Roman"/>
+          <w:sz w:val="28"/>
+          <w:szCs w:val="28"/>
+          <w:lang w:eastAsia="ru-RU"/>
+        </w:rPr>
+        <w:t>С</w:t>
+      </w:r>
+      <w:r>
+        <w:rPr>
+          <w:rFonts w:ascii="Times New Roman" w:eastAsia="Times New Roman" w:hAnsi="Times New Roman" w:cs="Times New Roman"/>
+          <w:sz w:val="28"/>
+          <w:szCs w:val="28"/>
+          <w:lang w:eastAsia="ru-RU"/>
+        </w:rPr>
+        <w:t xml:space="preserve">овременные же ядра </w:t>
+      </w:r>
+      <w:r>
+        <w:rPr>
+          <w:rFonts w:ascii="Times New Roman" w:eastAsia="Times New Roman" w:hAnsi="Times New Roman" w:cs="Times New Roman"/>
+          <w:sz w:val="28"/>
+          <w:szCs w:val="28"/>
+          <w:lang w:eastAsia="ru-RU"/>
+        </w:rPr>
+        <w:t>UNIX</w:t>
+      </w:r>
+      <w:r>
+        <w:rPr>
+          <w:rFonts w:ascii="Times New Roman" w:eastAsia="Times New Roman" w:hAnsi="Times New Roman" w:cs="Times New Roman"/>
+          <w:sz w:val="28"/>
+          <w:szCs w:val="28"/>
+          <w:lang w:eastAsia="ru-RU"/>
+        </w:rPr>
+        <w:t xml:space="preserve"> являются полностью вытесняемыми, так как </w:t>
+      </w:r>
+      <w:r>
+        <w:rPr>
+          <w:rFonts w:ascii="Times New Roman" w:eastAsia="Times New Roman" w:hAnsi="Times New Roman" w:cs="Times New Roman"/>
+          <w:sz w:val="28"/>
+          <w:szCs w:val="28"/>
+          <w:lang w:eastAsia="ru-RU"/>
+        </w:rPr>
+        <w:t>это требование обусловлено поддержкой процессов реального времени, таких как, аудио, видео</w:t>
+      </w:r>
+      <w:r>
+        <w:rPr>
+          <w:rFonts w:ascii="Times New Roman" w:eastAsia="Times New Roman" w:hAnsi="Times New Roman" w:cs="Times New Roman"/>
+          <w:sz w:val="28"/>
+          <w:szCs w:val="28"/>
+          <w:lang w:eastAsia="ru-RU"/>
+        </w:rPr>
+        <w:t>.</w:t>
       </w:r>
     </w:p>
     <w:p>
@@ -4218,7 +4354,17 @@
           <w:szCs w:val="28"/>
           <w:lang w:eastAsia="ru-RU"/>
         </w:rPr>
-        <w:t xml:space="preserve">Часть ядра, которая распределяет процессорное время между процессорами, называется планировщиком. Он отдаёт предпочтение тем процессам, у которых более высокий приоритет. Значения приоритетов изменяются динамически на основе количества используемого процессорного времени. </w:t>
+        <w:t xml:space="preserve">Часть ядра, которая распределяет процессорное время между процессорами, называется планировщиком. Он отдаёт предпочтение тем процессам, у которых более высокий приоритет. Значения приоритетов </w:t>
+      </w:r>
+      <w:r>
+        <w:rPr>
+          <w:rFonts w:ascii="Times New Roman" w:eastAsia="Times New Roman" w:hAnsi="Times New Roman" w:cs="Times New Roman"/>
+          <w:sz w:val="28"/>
+          <w:szCs w:val="28"/>
+          <w:lang w:eastAsia="ru-RU"/>
+        </w:rPr>
+        <w:lastRenderedPageBreak/>
+        <w:t xml:space="preserve">изменяются динамически на основе количества используемого процессорного времени. </w:t>
       </w:r>
     </w:p>
     <w:p>
@@ -4268,7 +4414,6 @@
           <w:szCs w:val="28"/>
           <w:lang w:eastAsia="ru-RU"/>
         </w:rPr>
-        <w:lastRenderedPageBreak/>
         <w:t>Приоритеты ядра – фиксированные величины, а приоритеты прикладных задач могут изменяться.</w:t>
       </w:r>
     </w:p>
@@ -4761,6 +4906,7 @@
           <w:szCs w:val="28"/>
           <w:lang w:eastAsia="ru-RU"/>
         </w:rPr>
+        <w:lastRenderedPageBreak/>
         <w:t>текущий приоритет планирования</w:t>
       </w:r>
       <w:r>
@@ -4916,7 +5062,6 @@
             <w:szCs w:val="28"/>
             <w:lang w:eastAsia="ru-RU"/>
           </w:rPr>
-          <w:lastRenderedPageBreak/>
           <m:t xml:space="preserve">p_usrpri=PUSER+ </m:t>
         </m:r>
         <m:f>
@@ -5551,6 +5696,7 @@
           <w:szCs w:val="28"/>
           <w:lang w:eastAsia="ru-RU"/>
         </w:rPr>
+        <w:lastRenderedPageBreak/>
         <w:drawing>
           <wp:anchor distT="0" distB="215900" distL="114300" distR="114300" simplePos="0" relativeHeight="251663360" behindDoc="1" locked="0" layoutInCell="1" allowOverlap="1" wp14:anchorId="2FF3A37B" wp14:editId="7456C52F">
             <wp:simplePos x="0" y="0"/>
@@ -5775,17 +5921,7 @@
           <w:szCs w:val="28"/>
           <w:lang w:eastAsia="ru-RU"/>
         </w:rPr>
-        <w:t xml:space="preserve">0 </w:t>
-      </w:r>
-      <w:r>
-        <w:rPr>
-          <w:rFonts w:ascii="Times New Roman" w:eastAsia="Times New Roman" w:hAnsi="Times New Roman" w:cs="Times New Roman"/>
-          <w:sz w:val="28"/>
-          <w:szCs w:val="28"/>
-          <w:lang w:eastAsia="ru-RU"/>
-        </w:rPr>
-        <w:lastRenderedPageBreak/>
-        <w:t xml:space="preserve">очередь </w:t>
+        <w:t xml:space="preserve">0 очередь </w:t>
       </w:r>
       <w:r>
         <w:rPr>
@@ -6061,16 +6197,43 @@
           <w:szCs w:val="28"/>
           <w:lang w:eastAsia="ru-RU"/>
         </w:rPr>
-        <w:t>обновление системного времени, контроль над кванто</w:t>
-      </w:r>
-      <w:r>
-        <w:rPr>
-          <w:rFonts w:ascii="Times New Roman" w:eastAsia="Times New Roman" w:hAnsi="Times New Roman" w:cs="Times New Roman"/>
-          <w:sz w:val="28"/>
-          <w:szCs w:val="28"/>
-          <w:lang w:eastAsia="ru-RU"/>
-        </w:rPr>
-        <w:t>м, выделенным текущему процессу, обновление счётчиков времени, оставшегося до выполнения отложенных вызовов.</w:t>
+        <w:t xml:space="preserve">обновление системного времени, </w:t>
+      </w:r>
+      <w:r>
+        <w:rPr>
+          <w:rFonts w:ascii="Times New Roman" w:eastAsia="Times New Roman" w:hAnsi="Times New Roman" w:cs="Times New Roman"/>
+          <w:sz w:val="28"/>
+          <w:szCs w:val="28"/>
+          <w:lang w:eastAsia="ru-RU"/>
+        </w:rPr>
+        <w:t>декремент</w:t>
+      </w:r>
+      <w:r>
+        <w:rPr>
+          <w:rFonts w:ascii="Times New Roman" w:eastAsia="Times New Roman" w:hAnsi="Times New Roman" w:cs="Times New Roman"/>
+          <w:sz w:val="28"/>
+          <w:szCs w:val="28"/>
+          <w:lang w:eastAsia="ru-RU"/>
+        </w:rPr>
+        <w:t xml:space="preserve"> квант</w:t>
+      </w:r>
+      <w:r>
+        <w:rPr>
+          <w:rFonts w:ascii="Times New Roman" w:eastAsia="Times New Roman" w:hAnsi="Times New Roman" w:cs="Times New Roman"/>
+          <w:sz w:val="28"/>
+          <w:szCs w:val="28"/>
+          <w:lang w:eastAsia="ru-RU"/>
+        </w:rPr>
+        <w:t>а текущего потока</w:t>
+      </w:r>
+      <w:r>
+        <w:rPr>
+          <w:rFonts w:ascii="Times New Roman" w:eastAsia="Times New Roman" w:hAnsi="Times New Roman" w:cs="Times New Roman"/>
+          <w:sz w:val="28"/>
+          <w:szCs w:val="28"/>
+          <w:lang w:eastAsia="ru-RU"/>
+        </w:rPr>
+        <w:t>, обновление счётчиков времени, оставшегося до выполнения отложенных вызовов.</w:t>
       </w:r>
     </w:p>
     <w:p>
@@ -6095,194 +6258,133 @@
           <w:szCs w:val="28"/>
           <w:lang w:eastAsia="ru-RU"/>
         </w:rPr>
-        <w:t>Но основная функция обработчика от системного таймера – контроль кванта, то есть его декремент.</w:t>
+        <w:t xml:space="preserve">Что касается планирования в операционных системах, то классическое ядро </w:t>
+      </w:r>
+      <w:r>
+        <w:rPr>
+          <w:rFonts w:ascii="Times New Roman" w:eastAsia="Times New Roman" w:hAnsi="Times New Roman" w:cs="Times New Roman"/>
+          <w:sz w:val="28"/>
+          <w:szCs w:val="28"/>
+          <w:lang w:eastAsia="ru-RU"/>
+        </w:rPr>
+        <w:t>UNIX</w:t>
+      </w:r>
+      <w:r>
+        <w:rPr>
+          <w:rFonts w:ascii="Times New Roman" w:eastAsia="Times New Roman" w:hAnsi="Times New Roman" w:cs="Times New Roman"/>
+          <w:sz w:val="28"/>
+          <w:szCs w:val="28"/>
+          <w:lang w:eastAsia="ru-RU"/>
+        </w:rPr>
+        <w:t xml:space="preserve"> </w:t>
+      </w:r>
+      <w:r>
+        <w:rPr>
+          <w:rFonts w:ascii="Times New Roman" w:eastAsia="Times New Roman" w:hAnsi="Times New Roman" w:cs="Times New Roman"/>
+          <w:sz w:val="28"/>
+          <w:szCs w:val="28"/>
+          <w:lang w:eastAsia="ru-RU"/>
+        </w:rPr>
+        <w:t xml:space="preserve">является строго </w:t>
+      </w:r>
+      <w:proofErr w:type="spellStart"/>
+      <w:r>
+        <w:rPr>
+          <w:rFonts w:ascii="Times New Roman" w:eastAsia="Times New Roman" w:hAnsi="Times New Roman" w:cs="Times New Roman"/>
+          <w:sz w:val="28"/>
+          <w:szCs w:val="28"/>
+          <w:lang w:eastAsia="ru-RU"/>
+        </w:rPr>
+        <w:t>невытесняемым</w:t>
+      </w:r>
+      <w:proofErr w:type="spellEnd"/>
+      <w:r>
+        <w:rPr>
+          <w:rFonts w:ascii="Times New Roman" w:eastAsia="Times New Roman" w:hAnsi="Times New Roman" w:cs="Times New Roman"/>
+          <w:sz w:val="28"/>
+          <w:szCs w:val="28"/>
+          <w:lang w:eastAsia="ru-RU"/>
+        </w:rPr>
+        <w:t xml:space="preserve">. </w:t>
+      </w:r>
+      <w:r>
+        <w:rPr>
+          <w:rFonts w:ascii="Times New Roman" w:eastAsia="Times New Roman" w:hAnsi="Times New Roman" w:cs="Times New Roman"/>
+          <w:sz w:val="28"/>
+          <w:szCs w:val="28"/>
+          <w:lang w:val="en-US" w:eastAsia="ru-RU"/>
+        </w:rPr>
+        <w:t>Windows</w:t>
+      </w:r>
+      <w:r>
+        <w:rPr>
+          <w:rFonts w:ascii="Times New Roman" w:eastAsia="Times New Roman" w:hAnsi="Times New Roman" w:cs="Times New Roman"/>
+          <w:sz w:val="28"/>
+          <w:szCs w:val="28"/>
+          <w:lang w:eastAsia="ru-RU"/>
+        </w:rPr>
+        <w:t xml:space="preserve"> </w:t>
+      </w:r>
+      <w:r>
+        <w:rPr>
+          <w:rFonts w:ascii="Times New Roman" w:eastAsia="Times New Roman" w:hAnsi="Times New Roman" w:cs="Times New Roman"/>
+          <w:sz w:val="28"/>
+          <w:szCs w:val="28"/>
+          <w:lang w:eastAsia="ru-RU"/>
+        </w:rPr>
+        <w:t>является полностью вытесняемой</w:t>
+      </w:r>
+      <w:r>
+        <w:rPr>
+          <w:rFonts w:ascii="Times New Roman" w:eastAsia="Times New Roman" w:hAnsi="Times New Roman" w:cs="Times New Roman"/>
+          <w:sz w:val="28"/>
+          <w:szCs w:val="28"/>
+          <w:lang w:eastAsia="ru-RU"/>
+        </w:rPr>
+        <w:t>.</w:t>
+      </w:r>
+      <w:r>
+        <w:rPr>
+          <w:rFonts w:ascii="Times New Roman" w:eastAsia="Times New Roman" w:hAnsi="Times New Roman" w:cs="Times New Roman"/>
+          <w:sz w:val="28"/>
+          <w:szCs w:val="28"/>
+          <w:lang w:eastAsia="ru-RU"/>
+        </w:rPr>
+        <w:t xml:space="preserve"> </w:t>
+      </w:r>
+      <w:r>
+        <w:rPr>
+          <w:rFonts w:ascii="Times New Roman" w:eastAsia="Times New Roman" w:hAnsi="Times New Roman" w:cs="Times New Roman"/>
+          <w:sz w:val="28"/>
+          <w:szCs w:val="28"/>
+          <w:lang w:eastAsia="ru-RU"/>
+        </w:rPr>
+        <w:t>Но е</w:t>
+      </w:r>
+      <w:bookmarkStart w:id="0" w:name="_GoBack"/>
+      <w:bookmarkEnd w:id="0"/>
+      <w:r>
+        <w:rPr>
+          <w:rFonts w:ascii="Times New Roman" w:eastAsia="Times New Roman" w:hAnsi="Times New Roman" w:cs="Times New Roman"/>
+          <w:sz w:val="28"/>
+          <w:szCs w:val="28"/>
+          <w:lang w:eastAsia="ru-RU"/>
+        </w:rPr>
+        <w:t>сть схожесть в планировщиках задач: в основе работы лежит взаимодействие с очередями, значения приоритетов, подчиняясь определённым правилам, могут изменяться.</w:t>
       </w:r>
     </w:p>
     <w:p>
       <w:pPr>
-        <w:tabs>
-          <w:tab w:val="left" w:pos="1755"/>
-        </w:tabs>
-        <w:spacing w:after="0" w:line="360" w:lineRule="auto"/>
-        <w:ind w:firstLine="851"/>
-        <w:jc w:val="both"/>
-        <w:rPr>
-          <w:rFonts w:ascii="Times New Roman" w:eastAsia="Times New Roman" w:hAnsi="Times New Roman" w:cs="Times New Roman"/>
-          <w:sz w:val="28"/>
-          <w:szCs w:val="28"/>
-          <w:lang w:eastAsia="ru-RU"/>
-        </w:rPr>
-      </w:pPr>
-      <w:r>
-        <w:rPr>
-          <w:rFonts w:ascii="Times New Roman" w:eastAsia="Times New Roman" w:hAnsi="Times New Roman" w:cs="Times New Roman"/>
-          <w:sz w:val="28"/>
-          <w:szCs w:val="28"/>
-          <w:lang w:eastAsia="ru-RU"/>
-        </w:rPr>
-        <w:t xml:space="preserve">Что касается планирования в операционных системах, то классическое ядро </w:t>
-      </w:r>
-      <w:r>
-        <w:rPr>
-          <w:rFonts w:ascii="Times New Roman" w:eastAsia="Times New Roman" w:hAnsi="Times New Roman" w:cs="Times New Roman"/>
-          <w:sz w:val="28"/>
-          <w:szCs w:val="28"/>
-          <w:lang w:eastAsia="ru-RU"/>
-        </w:rPr>
-        <w:t>UNIX</w:t>
-      </w:r>
-      <w:r>
-        <w:rPr>
-          <w:rFonts w:ascii="Times New Roman" w:eastAsia="Times New Roman" w:hAnsi="Times New Roman" w:cs="Times New Roman"/>
-          <w:sz w:val="28"/>
-          <w:szCs w:val="28"/>
-          <w:lang w:eastAsia="ru-RU"/>
-        </w:rPr>
-        <w:t xml:space="preserve"> </w:t>
-      </w:r>
-      <w:r>
-        <w:rPr>
-          <w:rFonts w:ascii="Times New Roman" w:eastAsia="Times New Roman" w:hAnsi="Times New Roman" w:cs="Times New Roman"/>
-          <w:sz w:val="28"/>
-          <w:szCs w:val="28"/>
-          <w:lang w:eastAsia="ru-RU"/>
-        </w:rPr>
-        <w:t xml:space="preserve">является строго </w:t>
-      </w:r>
-      <w:proofErr w:type="spellStart"/>
-      <w:r>
-        <w:rPr>
-          <w:rFonts w:ascii="Times New Roman" w:eastAsia="Times New Roman" w:hAnsi="Times New Roman" w:cs="Times New Roman"/>
-          <w:sz w:val="28"/>
-          <w:szCs w:val="28"/>
-          <w:lang w:eastAsia="ru-RU"/>
-        </w:rPr>
-        <w:t>невытесняемым</w:t>
-      </w:r>
-      <w:proofErr w:type="spellEnd"/>
-      <w:r>
-        <w:rPr>
-          <w:rFonts w:ascii="Times New Roman" w:eastAsia="Times New Roman" w:hAnsi="Times New Roman" w:cs="Times New Roman"/>
-          <w:sz w:val="28"/>
-          <w:szCs w:val="28"/>
-          <w:lang w:eastAsia="ru-RU"/>
-        </w:rPr>
-        <w:t xml:space="preserve">, </w:t>
-      </w:r>
-      <w:r>
-        <w:rPr>
-          <w:rFonts w:ascii="Times New Roman" w:eastAsia="Times New Roman" w:hAnsi="Times New Roman" w:cs="Times New Roman"/>
-          <w:sz w:val="28"/>
-          <w:szCs w:val="28"/>
-          <w:lang w:eastAsia="ru-RU"/>
-        </w:rPr>
-        <w:t xml:space="preserve">современные же ядра </w:t>
-      </w:r>
-      <w:r>
-        <w:rPr>
-          <w:rFonts w:ascii="Times New Roman" w:eastAsia="Times New Roman" w:hAnsi="Times New Roman" w:cs="Times New Roman"/>
-          <w:sz w:val="28"/>
-          <w:szCs w:val="28"/>
-          <w:lang w:eastAsia="ru-RU"/>
-        </w:rPr>
-        <w:t>UNIX</w:t>
-      </w:r>
-      <w:r>
-        <w:rPr>
-          <w:rFonts w:ascii="Times New Roman" w:eastAsia="Times New Roman" w:hAnsi="Times New Roman" w:cs="Times New Roman"/>
-          <w:sz w:val="28"/>
-          <w:szCs w:val="28"/>
-          <w:lang w:eastAsia="ru-RU"/>
-        </w:rPr>
-        <w:t xml:space="preserve"> являются полностью вытесняемыми, так как </w:t>
-      </w:r>
-      <w:r>
-        <w:rPr>
-          <w:rFonts w:ascii="Times New Roman" w:eastAsia="Times New Roman" w:hAnsi="Times New Roman" w:cs="Times New Roman"/>
-          <w:sz w:val="28"/>
-          <w:szCs w:val="28"/>
-          <w:lang w:eastAsia="ru-RU"/>
-        </w:rPr>
-        <w:t>это требование обусловлено поддержкой процессов реального времени, таких как, аудио, видео</w:t>
-      </w:r>
-      <w:r>
-        <w:rPr>
-          <w:rFonts w:ascii="Times New Roman" w:eastAsia="Times New Roman" w:hAnsi="Times New Roman" w:cs="Times New Roman"/>
-          <w:sz w:val="28"/>
-          <w:szCs w:val="28"/>
-          <w:lang w:eastAsia="ru-RU"/>
-        </w:rPr>
-        <w:t xml:space="preserve">. </w:t>
-      </w:r>
-      <w:r>
-        <w:rPr>
-          <w:rFonts w:ascii="Times New Roman" w:eastAsia="Times New Roman" w:hAnsi="Times New Roman" w:cs="Times New Roman"/>
-          <w:sz w:val="28"/>
-          <w:szCs w:val="28"/>
-          <w:lang w:val="en-US" w:eastAsia="ru-RU"/>
-        </w:rPr>
-        <w:t>Windows</w:t>
-      </w:r>
-      <w:r>
-        <w:rPr>
-          <w:rFonts w:ascii="Times New Roman" w:eastAsia="Times New Roman" w:hAnsi="Times New Roman" w:cs="Times New Roman"/>
-          <w:sz w:val="28"/>
-          <w:szCs w:val="28"/>
-          <w:lang w:eastAsia="ru-RU"/>
-        </w:rPr>
-        <w:t xml:space="preserve"> </w:t>
-      </w:r>
-      <w:r>
-        <w:rPr>
-          <w:rFonts w:ascii="Times New Roman" w:eastAsia="Times New Roman" w:hAnsi="Times New Roman" w:cs="Times New Roman"/>
-          <w:sz w:val="28"/>
-          <w:szCs w:val="28"/>
-          <w:lang w:eastAsia="ru-RU"/>
-        </w:rPr>
-        <w:t>является полностью вытесняемой</w:t>
-      </w:r>
-      <w:r>
-        <w:rPr>
-          <w:rFonts w:ascii="Times New Roman" w:eastAsia="Times New Roman" w:hAnsi="Times New Roman" w:cs="Times New Roman"/>
-          <w:sz w:val="28"/>
-          <w:szCs w:val="28"/>
-          <w:lang w:eastAsia="ru-RU"/>
-        </w:rPr>
-        <w:t>.</w:t>
-      </w:r>
-      <w:r>
-        <w:rPr>
-          <w:rFonts w:ascii="Times New Roman" w:eastAsia="Times New Roman" w:hAnsi="Times New Roman" w:cs="Times New Roman"/>
-          <w:sz w:val="28"/>
-          <w:szCs w:val="28"/>
-          <w:lang w:eastAsia="ru-RU"/>
-        </w:rPr>
-        <w:t xml:space="preserve"> Е</w:t>
-      </w:r>
-      <w:r>
-        <w:rPr>
-          <w:rFonts w:ascii="Times New Roman" w:eastAsia="Times New Roman" w:hAnsi="Times New Roman" w:cs="Times New Roman"/>
-          <w:sz w:val="28"/>
-          <w:szCs w:val="28"/>
-          <w:lang w:eastAsia="ru-RU"/>
-        </w:rPr>
-        <w:t>сть схожесть в планировщиках задач: в основе работы лежит взаимодействие с очередями, значения приоритетов, подчиняясь определённым правилам, могут изменяться.</w:t>
-      </w:r>
-    </w:p>
-    <w:p>
-      <w:pPr>
-        <w:rPr>
-          <w:rFonts w:ascii="Times New Roman" w:eastAsia="Times New Roman" w:hAnsi="Times New Roman" w:cs="Times New Roman"/>
-          <w:color w:val="FF0000"/>
-          <w:sz w:val="28"/>
-          <w:szCs w:val="28"/>
-          <w:lang w:eastAsia="ru-RU"/>
-        </w:rPr>
-      </w:pPr>
-      <w:r>
-        <w:rPr>
-          <w:rFonts w:ascii="Times New Roman" w:eastAsia="Times New Roman" w:hAnsi="Times New Roman" w:cs="Times New Roman"/>
-          <w:color w:val="FF0000"/>
+        <w:rPr>
+          <w:rFonts w:ascii="Times New Roman" w:eastAsia="Times New Roman" w:hAnsi="Times New Roman" w:cs="Times New Roman"/>
+          <w:sz w:val="28"/>
+          <w:szCs w:val="28"/>
+          <w:lang w:eastAsia="ru-RU"/>
+        </w:rPr>
+      </w:pPr>
+      <w:r>
+        <w:rPr>
+          <w:rFonts w:ascii="Times New Roman" w:eastAsia="Times New Roman" w:hAnsi="Times New Roman" w:cs="Times New Roman"/>
           <w:sz w:val="28"/>
           <w:szCs w:val="28"/>
           <w:lang w:eastAsia="ru-RU"/>
@@ -11894,7 +11996,7 @@
 </file>
 
 <file path=customXml/itemProps1.xml><?xml version="1.0" encoding="utf-8"?>
-<ds:datastoreItem xmlns:ds="http://schemas.openxmlformats.org/officeDocument/2006/customXml" ds:itemID="{9F016FB2-393F-4BD6-9928-A663145604C0}">
+<ds:datastoreItem xmlns:ds="http://schemas.openxmlformats.org/officeDocument/2006/customXml" ds:itemID="{7E409D22-F476-4ACF-B17A-45F4D6100AD3}">
   <ds:schemaRefs>
     <ds:schemaRef ds:uri="http://schemas.openxmlformats.org/officeDocument/2006/bibliography"/>
   </ds:schemaRefs>

</xml_diff>